<commit_message>
Basic Auth HTTP entre cliente y servidor
</commit_message>
<xml_diff>
--- a/Documentación/Integracion REST.docx
+++ b/Documentación/Integracion REST.docx
@@ -1404,7 +1404,6 @@
         <w:rPr>
           <w:rStyle w:val="tlid-translation"/>
           <w:rFonts w:ascii="Arial" w:hAnsi="Arial" w:cs="Arial"/>
-          <w:lang w:val="en-US"/>
         </w:rPr>
         <w:t>RESTfull</w:t>
       </w:r>
@@ -1617,14 +1616,15 @@
         </w:rPr>
         <w:t>(</w:t>
       </w:r>
-      <w:r>
-        <w:rPr>
-          <w:rStyle w:val="tlid-translation"/>
-          <w:rFonts w:ascii="Arial" w:hAnsi="Arial" w:cs="Arial"/>
-          <w:lang w:val="en-US"/>
+      <w:proofErr w:type="spellStart"/>
+      <w:r>
+        <w:rPr>
+          <w:rStyle w:val="tlid-translation"/>
+          <w:rFonts w:ascii="Arial" w:hAnsi="Arial" w:cs="Arial"/>
         </w:rPr>
         <w:t>payloads</w:t>
       </w:r>
+      <w:proofErr w:type="spellEnd"/>
       <w:r>
         <w:rPr>
           <w:rStyle w:val="tlid-translation"/>
@@ -1712,16 +1712,17 @@
         <w:lastRenderedPageBreak/>
         <w:t xml:space="preserve">JWA “JSON Web </w:t>
       </w:r>
-      <w:r>
-        <w:rPr>
-          <w:rStyle w:val="tlid-translation"/>
-          <w:rFonts w:ascii="Arial" w:eastAsia="Calibri" w:hAnsi="Arial" w:cs="Arial"/>
-          <w:b/>
-          <w:bCs/>
-          <w:lang w:val="en-US"/>
+      <w:proofErr w:type="spellStart"/>
+      <w:r>
+        <w:rPr>
+          <w:rStyle w:val="tlid-translation"/>
+          <w:rFonts w:ascii="Arial" w:eastAsia="Calibri" w:hAnsi="Arial" w:cs="Arial"/>
+          <w:b/>
+          <w:bCs/>
         </w:rPr>
         <w:t>Algorithms</w:t>
       </w:r>
+      <w:proofErr w:type="spellEnd"/>
       <w:r>
         <w:rPr>
           <w:rStyle w:val="tlid-translation"/>
@@ -1807,16 +1808,17 @@
         </w:rPr>
         <w:t xml:space="preserve">JSON Web </w:t>
       </w:r>
-      <w:r>
-        <w:rPr>
-          <w:rStyle w:val="tlid-translation"/>
-          <w:rFonts w:ascii="Arial" w:eastAsia="Calibri" w:hAnsi="Arial" w:cs="Arial"/>
-          <w:b/>
-          <w:bCs/>
-          <w:lang w:val="en-US"/>
+      <w:proofErr w:type="spellStart"/>
+      <w:r>
+        <w:rPr>
+          <w:rStyle w:val="tlid-translation"/>
+          <w:rFonts w:ascii="Arial" w:eastAsia="Calibri" w:hAnsi="Arial" w:cs="Arial"/>
+          <w:b/>
+          <w:bCs/>
         </w:rPr>
         <w:t>Signature</w:t>
       </w:r>
+      <w:proofErr w:type="spellEnd"/>
       <w:r>
         <w:rPr>
           <w:rStyle w:val="tlid-translation"/>
@@ -1880,16 +1882,17 @@
         </w:rPr>
         <w:t xml:space="preserve">JWE “JSON Web </w:t>
       </w:r>
-      <w:r>
-        <w:rPr>
-          <w:rStyle w:val="tlid-translation"/>
-          <w:rFonts w:ascii="Arial" w:eastAsia="Calibri" w:hAnsi="Arial" w:cs="Arial"/>
-          <w:b/>
-          <w:bCs/>
-          <w:lang w:val="en-US"/>
+      <w:proofErr w:type="spellStart"/>
+      <w:r>
+        <w:rPr>
+          <w:rStyle w:val="tlid-translation"/>
+          <w:rFonts w:ascii="Arial" w:eastAsia="Calibri" w:hAnsi="Arial" w:cs="Arial"/>
+          <w:b/>
+          <w:bCs/>
         </w:rPr>
         <w:t>Encryption</w:t>
       </w:r>
+      <w:proofErr w:type="spellEnd"/>
       <w:r>
         <w:rPr>
           <w:rStyle w:val="tlid-translation"/>
@@ -2533,16 +2536,17 @@
         </w:rPr>
         <w:t xml:space="preserve">Web </w:t>
       </w:r>
-      <w:r>
-        <w:rPr>
-          <w:rStyle w:val="tlid-translation"/>
-          <w:rFonts w:ascii="Arial" w:eastAsia="Calibri" w:hAnsi="Arial" w:cs="Arial"/>
-          <w:b/>
-          <w:bCs/>
-          <w:lang w:val="en-US"/>
+      <w:proofErr w:type="spellStart"/>
+      <w:r>
+        <w:rPr>
+          <w:rStyle w:val="tlid-translation"/>
+          <w:rFonts w:ascii="Arial" w:eastAsia="Calibri" w:hAnsi="Arial" w:cs="Arial"/>
+          <w:b/>
+          <w:bCs/>
         </w:rPr>
         <w:t>Service</w:t>
       </w:r>
+      <w:proofErr w:type="spellEnd"/>
       <w:r>
         <w:rPr>
           <w:rStyle w:val="tlid-translation"/>
@@ -2621,14 +2625,7 @@
           <w:rStyle w:val="tlid-translation"/>
           <w:rFonts w:ascii="Arial" w:eastAsia="Calibri" w:hAnsi="Arial" w:cs="Arial"/>
         </w:rPr>
-        <w:t xml:space="preserve"> servicio web puede proporcionar servicios basados en DataPower, como autenticación, enrutamiento y transformación. Para permitir que los clientes REST utilicen los mismos servicios que los clientes SOAP, el servicio de puerta de enlace multiprotocolo que proporciona la interfaz REST se ubica frente al</w:t>
-      </w:r>
-      <w:r>
-        <w:rPr>
-          <w:rStyle w:val="tlid-translation"/>
-          <w:rFonts w:ascii="Arial" w:eastAsia="Calibri" w:hAnsi="Arial" w:cs="Arial"/>
-        </w:rPr>
-        <w:t xml:space="preserve"> </w:t>
+        <w:t xml:space="preserve"> servicio web puede proporcionar servicios basados en DataPower, como autenticación, enrutamiento y transformación. Para permitir que los clientes REST utilicen los mismos servicios que los clientes SOAP, el servicio de puerta de enlace multiprotocolo que proporciona la interfaz REST se ubica frente al </w:t>
       </w:r>
       <w:r>
         <w:rPr>
@@ -2760,10 +2757,34 @@
         <w:rPr>
           <w:rStyle w:val="tlid-translation"/>
           <w:rFonts w:ascii="Arial" w:eastAsia="Calibri" w:hAnsi="Arial" w:cs="Arial"/>
-          <w:lang w:val="en-US"/>
-        </w:rPr>
-        <w:t>(two way</w:t>
-      </w:r>
+        </w:rPr>
+        <w:t>(</w:t>
+      </w:r>
+      <w:proofErr w:type="spellStart"/>
+      <w:r>
+        <w:rPr>
+          <w:rStyle w:val="tlid-translation"/>
+          <w:rFonts w:ascii="Arial" w:eastAsia="Calibri" w:hAnsi="Arial" w:cs="Arial"/>
+        </w:rPr>
+        <w:t>two</w:t>
+      </w:r>
+      <w:proofErr w:type="spellEnd"/>
+      <w:r>
+        <w:rPr>
+          <w:rStyle w:val="tlid-translation"/>
+          <w:rFonts w:ascii="Arial" w:eastAsia="Calibri" w:hAnsi="Arial" w:cs="Arial"/>
+        </w:rPr>
+        <w:t xml:space="preserve"> </w:t>
+      </w:r>
+      <w:proofErr w:type="spellStart"/>
+      <w:r>
+        <w:rPr>
+          <w:rStyle w:val="tlid-translation"/>
+          <w:rFonts w:ascii="Arial" w:eastAsia="Calibri" w:hAnsi="Arial" w:cs="Arial"/>
+        </w:rPr>
+        <w:t>way</w:t>
+      </w:r>
+      <w:proofErr w:type="spellEnd"/>
       <w:r>
         <w:rPr>
           <w:rStyle w:val="tlid-translation"/>
@@ -2793,14 +2814,15 @@
         </w:rPr>
         <w:t xml:space="preserve">Se remueven </w:t>
       </w:r>
-      <w:r>
-        <w:rPr>
-          <w:rStyle w:val="tlid-translation"/>
-          <w:rFonts w:ascii="Arial" w:eastAsia="Calibri" w:hAnsi="Arial" w:cs="Arial"/>
-          <w:lang w:val="en-US"/>
+      <w:proofErr w:type="spellStart"/>
+      <w:r>
+        <w:rPr>
+          <w:rStyle w:val="tlid-translation"/>
+          <w:rFonts w:ascii="Arial" w:eastAsia="Calibri" w:hAnsi="Arial" w:cs="Arial"/>
         </w:rPr>
         <w:t>headers</w:t>
       </w:r>
+      <w:proofErr w:type="spellEnd"/>
       <w:r>
         <w:rPr>
           <w:rStyle w:val="tlid-translation"/>
@@ -3278,16 +3300,14 @@
           <w:rFonts w:ascii="Arial" w:eastAsia="Calibri" w:hAnsi="Arial" w:cs="Arial"/>
           <w:b/>
           <w:bCs/>
-          <w:lang w:val="en-US"/>
-        </w:rPr>
-      </w:pPr>
-      <w:r>
-        <w:rPr>
-          <w:rStyle w:val="tlid-translation"/>
-          <w:rFonts w:ascii="Arial" w:eastAsia="Calibri" w:hAnsi="Arial" w:cs="Arial"/>
-          <w:b/>
-          <w:bCs/>
-          <w:lang w:val="en-US"/>
+        </w:rPr>
+      </w:pPr>
+      <w:r>
+        <w:rPr>
+          <w:rStyle w:val="tlid-translation"/>
+          <w:rFonts w:ascii="Arial" w:eastAsia="Calibri" w:hAnsi="Arial" w:cs="Arial"/>
+          <w:b/>
+          <w:bCs/>
         </w:rPr>
         <w:t xml:space="preserve">REST JOSE </w:t>
       </w:r>
@@ -3319,21 +3339,7 @@
           <w:rStyle w:val="tlid-translation"/>
           <w:rFonts w:ascii="Arial" w:eastAsia="Calibri" w:hAnsi="Arial" w:cs="Arial"/>
         </w:rPr>
-        <w:t xml:space="preserve"> </w:t>
-      </w:r>
-      <w:r>
-        <w:rPr>
-          <w:rStyle w:val="tlid-translation"/>
-          <w:rFonts w:ascii="Arial" w:eastAsia="Calibri" w:hAnsi="Arial" w:cs="Arial"/>
-        </w:rPr>
-        <w:t>JWE, los</w:t>
-      </w:r>
-      <w:r>
-        <w:rPr>
-          <w:rStyle w:val="tlid-translation"/>
-          <w:rFonts w:ascii="Arial" w:eastAsia="Calibri" w:hAnsi="Arial" w:cs="Arial"/>
-        </w:rPr>
-        <w:t xml:space="preserve"> procesa para formar correctamente la solicitud al servicio de fondo.</w:t>
+        <w:t xml:space="preserve"> JWE, los procesa para formar correctamente la solicitud al servicio de fondo.</w:t>
       </w:r>
     </w:p>
     <w:p>
@@ -3459,21 +3465,7 @@
           <w:rStyle w:val="tlid-translation"/>
           <w:rFonts w:ascii="Arial" w:eastAsia="Calibri" w:hAnsi="Arial" w:cs="Arial"/>
         </w:rPr>
-        <w:t xml:space="preserve">RSASSA-PKCS-v1_5 </w:t>
-      </w:r>
-      <w:r>
-        <w:rPr>
-          <w:rStyle w:val="tlid-translation"/>
-          <w:rFonts w:ascii="Arial" w:eastAsia="Calibri" w:hAnsi="Arial" w:cs="Arial"/>
-        </w:rPr>
-        <w:t>usando</w:t>
-      </w:r>
-      <w:r>
-        <w:rPr>
-          <w:rStyle w:val="tlid-translation"/>
-          <w:rFonts w:ascii="Arial" w:eastAsia="Calibri" w:hAnsi="Arial" w:cs="Arial"/>
-        </w:rPr>
-        <w:t xml:space="preserve"> SHA-256</w:t>
+        <w:t>RSASSA-PKCS-v1_5 usando SHA-256</w:t>
       </w:r>
       <w:r>
         <w:rPr>
@@ -3607,8 +3599,6 @@
         </w:rPr>
         <w:t>PayLoad</w:t>
       </w:r>
-      <w:bookmarkStart w:id="0" w:name="_GoBack"/>
-      <w:bookmarkEnd w:id="0"/>
       <w:proofErr w:type="spellEnd"/>
     </w:p>
     <w:p>
@@ -3919,6 +3909,7 @@
         <w:rPr>
           <w:rStyle w:val="tlid-translation"/>
           <w:rFonts w:ascii="Arial" w:eastAsia="Calibri" w:hAnsi="Arial" w:cs="Arial"/>
+          <w:lang w:val="en-US"/>
         </w:rPr>
       </w:pPr>
       <w:r>
@@ -3941,21 +3932,7 @@
           <w:rFonts w:ascii="Arial" w:eastAsia="Calibri" w:hAnsi="Arial" w:cs="Arial"/>
         </w:rPr>
         <w:tab/>
-        <w:t xml:space="preserve">                          </w:t>
-      </w:r>
-      <w:r>
-        <w:rPr>
-          <w:rStyle w:val="tlid-translation"/>
-          <w:rFonts w:ascii="Arial" w:eastAsia="Calibri" w:hAnsi="Arial" w:cs="Arial"/>
-        </w:rPr>
-        <w:t xml:space="preserve">                       </w:t>
-      </w:r>
-      <w:r>
-        <w:rPr>
-          <w:rStyle w:val="tlid-translation"/>
-          <w:rFonts w:ascii="Arial" w:eastAsia="Calibri" w:hAnsi="Arial" w:cs="Arial"/>
-        </w:rPr>
-        <w:t xml:space="preserve"> </w:t>
+        <w:t xml:space="preserve">                                                  </w:t>
       </w:r>
       <w:r>
         <w:rPr>
@@ -3965,6 +3942,7 @@
           <w:bCs/>
           <w:i/>
           <w:iCs/>
+          <w:lang w:val="en-US"/>
         </w:rPr>
         <w:t>Valor</w:t>
       </w:r>
@@ -3972,6 +3950,7 @@
         <w:rPr>
           <w:rStyle w:val="tlid-translation"/>
           <w:rFonts w:ascii="Arial" w:eastAsia="Calibri" w:hAnsi="Arial" w:cs="Arial"/>
+          <w:lang w:val="en-US"/>
         </w:rPr>
         <w:t xml:space="preserve"> </w:t>
       </w:r>
@@ -3980,8 +3959,219 @@
         <w:rPr>
           <w:rStyle w:val="tlid-translation"/>
           <w:rFonts w:ascii="Arial" w:eastAsia="Calibri" w:hAnsi="Arial" w:cs="Arial"/>
+          <w:lang w:val="en-US"/>
         </w:rPr>
         <w:t>PayLoad</w:t>
+      </w:r>
+      <w:proofErr w:type="spellEnd"/>
+    </w:p>
+    <w:p>
+      <w:pPr>
+        <w:pStyle w:val="Sinespaciado"/>
+        <w:numPr>
+          <w:ilvl w:val="0"/>
+          <w:numId w:val="8"/>
+        </w:numPr>
+        <w:jc w:val="both"/>
+        <w:rPr>
+          <w:rStyle w:val="tlid-translation"/>
+          <w:rFonts w:ascii="Arial" w:hAnsi="Arial" w:cs="Arial"/>
+        </w:rPr>
+      </w:pPr>
+      <w:proofErr w:type="spellStart"/>
+      <w:r>
+        <w:rPr>
+          <w:rStyle w:val="tlid-translation"/>
+          <w:rFonts w:ascii="Arial" w:hAnsi="Arial" w:cs="Arial"/>
+        </w:rPr>
+        <w:t>basic-auth-name</w:t>
+      </w:r>
+      <w:proofErr w:type="spellEnd"/>
+      <w:r>
+        <w:rPr>
+          <w:rStyle w:val="tlid-translation"/>
+          <w:rFonts w:ascii="Arial" w:hAnsi="Arial" w:cs="Arial"/>
+        </w:rPr>
+        <w:t>:</w:t>
+      </w:r>
+      <w:r>
+        <w:rPr>
+          <w:rFonts w:ascii="Arial" w:hAnsi="Arial" w:cs="Arial"/>
+        </w:rPr>
+        <w:t xml:space="preserve"> </w:t>
+      </w:r>
+      <w:r>
+        <w:rPr>
+          <w:rStyle w:val="tlid-translation"/>
+          <w:rFonts w:ascii="Arial" w:hAnsi="Arial" w:cs="Arial"/>
+        </w:rPr>
+        <w:t xml:space="preserve">Cuando se usa con HTTP </w:t>
+      </w:r>
+      <w:proofErr w:type="spellStart"/>
+      <w:r>
+        <w:rPr>
+          <w:rStyle w:val="tlid-translation"/>
+          <w:rFonts w:ascii="Arial" w:hAnsi="Arial" w:cs="Arial"/>
+        </w:rPr>
+        <w:t>BasicAuth</w:t>
+      </w:r>
+      <w:proofErr w:type="spellEnd"/>
+      <w:r>
+        <w:rPr>
+          <w:rStyle w:val="tlid-translation"/>
+          <w:rFonts w:ascii="Arial" w:hAnsi="Arial" w:cs="Arial"/>
+        </w:rPr>
+        <w:t>, devuelve el nombre del encabezado HTTP de autorización</w:t>
+      </w:r>
+      <w:r>
+        <w:rPr>
+          <w:rStyle w:val="tlid-translation"/>
+          <w:rFonts w:ascii="Arial" w:hAnsi="Arial" w:cs="Arial"/>
+        </w:rPr>
+        <w:t>,</w:t>
+      </w:r>
+      <w:r>
+        <w:rPr>
+          <w:rFonts w:ascii="Arial" w:hAnsi="Arial" w:cs="Arial"/>
+        </w:rPr>
+        <w:t xml:space="preserve"> </w:t>
+      </w:r>
+      <w:r>
+        <w:rPr>
+          <w:rStyle w:val="tlid-translation"/>
+          <w:rFonts w:ascii="Arial" w:hAnsi="Arial" w:cs="Arial"/>
+        </w:rPr>
+        <w:t xml:space="preserve">DataPower autenticó y autorizó </w:t>
+      </w:r>
+      <w:r>
+        <w:rPr>
+          <w:rStyle w:val="tlid-translation"/>
+          <w:rFonts w:ascii="Arial" w:hAnsi="Arial" w:cs="Arial"/>
+        </w:rPr>
+        <w:t>primero</w:t>
+      </w:r>
+      <w:r>
+        <w:rPr>
+          <w:rStyle w:val="tlid-translation"/>
+          <w:rFonts w:ascii="Arial" w:hAnsi="Arial" w:cs="Arial"/>
+        </w:rPr>
+        <w:t xml:space="preserve"> todas las solicitudes de los clientes extrayendo las credenciales del Encabezado de autenticación básica HTTP entrante y verificándolas en un servidor de Protocolo ligero</w:t>
+      </w:r>
+      <w:r>
+        <w:rPr>
+          <w:rStyle w:val="tlid-translation"/>
+          <w:rFonts w:ascii="Arial" w:hAnsi="Arial" w:cs="Arial"/>
+        </w:rPr>
+        <w:t>:</w:t>
+      </w:r>
+    </w:p>
+    <w:p>
+      <w:pPr>
+        <w:pStyle w:val="Sinespaciado"/>
+        <w:rPr>
+          <w:rStyle w:val="tlid-translation"/>
+          <w:rFonts w:ascii="Arial" w:eastAsia="Calibri" w:hAnsi="Arial" w:cs="Arial"/>
+        </w:rPr>
+      </w:pPr>
+      <w:r>
+        <w:rPr>
+          <w:rStyle w:val="tlid-translation"/>
+          <w:rFonts w:ascii="Arial" w:eastAsia="Calibri" w:hAnsi="Arial" w:cs="Arial"/>
+        </w:rPr>
+        <w:t xml:space="preserve">                    </w:t>
+      </w:r>
+      <w:r>
+        <w:rPr>
+          <w:rStyle w:val="tlid-translation"/>
+          <w:rFonts w:ascii="Arial" w:eastAsia="Calibri" w:hAnsi="Arial" w:cs="Arial"/>
+          <w:b/>
+          <w:bCs/>
+          <w:i/>
+          <w:iCs/>
+        </w:rPr>
+        <w:t xml:space="preserve"> </w:t>
+      </w:r>
+      <w:r>
+        <w:rPr>
+          <w:rStyle w:val="tlid-translation"/>
+          <w:rFonts w:ascii="Arial" w:eastAsia="Calibri" w:hAnsi="Arial" w:cs="Arial"/>
+          <w:b/>
+          <w:bCs/>
+          <w:i/>
+          <w:iCs/>
+        </w:rPr>
+        <w:t>Usuario</w:t>
+      </w:r>
+      <w:r>
+        <w:rPr>
+          <w:rStyle w:val="tlid-translation"/>
+          <w:rFonts w:ascii="Arial" w:eastAsia="Calibri" w:hAnsi="Arial" w:cs="Arial"/>
+        </w:rPr>
+        <w:t xml:space="preserve"> </w:t>
+      </w:r>
+      <w:r>
+        <w:rPr>
+          <w:rStyle w:val="tlid-translation"/>
+          <w:rFonts w:ascii="Arial" w:eastAsia="Calibri" w:hAnsi="Arial" w:cs="Arial"/>
+        </w:rPr>
+        <w:t>periferia</w:t>
+      </w:r>
+    </w:p>
+    <w:p>
+      <w:pPr>
+        <w:pStyle w:val="Sinespaciado"/>
+        <w:rPr>
+          <w:rStyle w:val="tlid-translation"/>
+          <w:rFonts w:ascii="Arial" w:eastAsia="Calibri" w:hAnsi="Arial" w:cs="Arial"/>
+          <w:lang w:val="en-US"/>
+        </w:rPr>
+      </w:pPr>
+      <w:r>
+        <w:rPr>
+          <w:rStyle w:val="tlid-translation"/>
+          <w:rFonts w:ascii="Arial" w:eastAsia="Calibri" w:hAnsi="Arial" w:cs="Arial"/>
+        </w:rPr>
+        <w:t xml:space="preserve">                 </w:t>
+      </w:r>
+      <w:bookmarkStart w:id="0" w:name="_GoBack"/>
+      <w:bookmarkEnd w:id="0"/>
+      <w:r>
+        <w:rPr>
+          <w:rStyle w:val="tlid-translation"/>
+          <w:rFonts w:ascii="Arial" w:eastAsia="Calibri" w:hAnsi="Arial" w:cs="Arial"/>
+        </w:rPr>
+        <w:t xml:space="preserve">    </w:t>
+      </w:r>
+      <w:proofErr w:type="spellStart"/>
+      <w:r>
+        <w:rPr>
+          <w:rStyle w:val="tlid-translation"/>
+          <w:rFonts w:ascii="Arial" w:eastAsia="Calibri" w:hAnsi="Arial" w:cs="Arial"/>
+          <w:b/>
+          <w:bCs/>
+          <w:i/>
+          <w:iCs/>
+          <w:lang w:val="en-US"/>
+        </w:rPr>
+        <w:t>Contraseña</w:t>
+      </w:r>
+      <w:proofErr w:type="spellEnd"/>
+      <w:r>
+        <w:rPr>
+          <w:rStyle w:val="tlid-translation"/>
+          <w:rFonts w:ascii="Arial" w:eastAsia="Calibri" w:hAnsi="Arial" w:cs="Arial"/>
+          <w:lang w:val="en-US"/>
+        </w:rPr>
+        <w:t xml:space="preserve"> </w:t>
+      </w:r>
+      <w:proofErr w:type="spellStart"/>
+      <w:r>
+        <w:rPr>
+          <w:rStyle w:val="tlid-translation"/>
+          <w:rFonts w:ascii="Arial" w:eastAsia="Calibri" w:hAnsi="Arial" w:cs="Arial"/>
+          <w:lang w:val="en-US"/>
+        </w:rPr>
+        <w:t>periferia</w:t>
       </w:r>
       <w:proofErr w:type="spellEnd"/>
     </w:p>
@@ -4159,7 +4349,7 @@
   <w:abstractNum w:abstractNumId="1" w15:restartNumberingAfterBreak="0">
     <w:nsid w:val="1FF6533D"/>
     <w:multiLevelType w:val="hybridMultilevel"/>
-    <w:tmpl w:val="34BEEB16"/>
+    <w:tmpl w:val="244A886C"/>
     <w:lvl w:ilvl="0" w:tplc="240A0001">
       <w:start w:val="1"/>
       <w:numFmt w:val="bullet"/>
@@ -5468,6 +5658,7 @@
   <w:style w:type="character" w:default="1" w:styleId="Fuentedeprrafopredeter">
     <w:name w:val="Default Paragraph Font"/>
     <w:uiPriority w:val="1"/>
+    <w:semiHidden/>
     <w:unhideWhenUsed/>
   </w:style>
   <w:style w:type="table" w:default="1" w:styleId="Tablanormal">

</xml_diff>